<commit_message>
Updated agenda for caInt and TRANSCEND.
</commit_message>
<xml_diff>
--- a/project_management/internal_meetings/2012/20120124_team_meeting.docx
+++ b/project_management/internal_meetings/2012/20120124_team_meeting.docx
@@ -6,8 +6,13 @@
       <w:pPr>
         <w:pStyle w:val="Heading1"/>
       </w:pPr>
-      <w:r>
-        <w:t xml:space="preserve">caArray-caIntegrator – Status </w:t>
+      <w:proofErr w:type="gramStart"/>
+      <w:r>
+        <w:t>caArray</w:t>
+      </w:r>
+      <w:proofErr w:type="gramEnd"/>
+      <w:r>
+        <w:t xml:space="preserve">-caIntegrator – Status </w:t>
       </w:r>
       <w:r>
         <w:t>Meeting</w:t>
@@ -1028,8 +1033,13 @@
           <w:lang w:eastAsia="ja-JP"/>
         </w:rPr>
       </w:pPr>
-      <w:r>
-        <w:t>caArray:</w:t>
+      <w:proofErr w:type="gramStart"/>
+      <w:r>
+        <w:t>caArray</w:t>
+      </w:r>
+      <w:proofErr w:type="gramEnd"/>
+      <w:r>
+        <w:t>:</w:t>
       </w:r>
     </w:p>
     <w:p>
@@ -1044,12 +1054,21 @@
           <w:lang w:eastAsia="en-US"/>
         </w:rPr>
       </w:pPr>
-      <w:r>
-        <w:rPr>
-          <w:rFonts w:asciiTheme="majorHAnsi" w:eastAsiaTheme="minorHAnsi" w:hAnsiTheme="majorHAnsi" w:cstheme="minorBidi"/>
-          <w:lang w:eastAsia="en-US"/>
-        </w:rPr>
-        <w:t>caArray 2.5.0 status</w:t>
+      <w:proofErr w:type="gramStart"/>
+      <w:r>
+        <w:rPr>
+          <w:rFonts w:asciiTheme="majorHAnsi" w:eastAsiaTheme="minorHAnsi" w:hAnsiTheme="majorHAnsi" w:cstheme="minorBidi"/>
+          <w:lang w:eastAsia="en-US"/>
+        </w:rPr>
+        <w:t>caArray</w:t>
+      </w:r>
+      <w:proofErr w:type="gramEnd"/>
+      <w:r>
+        <w:rPr>
+          <w:rFonts w:asciiTheme="majorHAnsi" w:eastAsiaTheme="minorHAnsi" w:hAnsiTheme="majorHAnsi" w:cstheme="minorBidi"/>
+          <w:lang w:eastAsia="en-US"/>
+        </w:rPr>
+        <w:t xml:space="preserve"> 2.5.0 status</w:t>
       </w:r>
       <w:r>
         <w:rPr>
@@ -1479,7 +1498,35 @@
           <w:rFonts w:asciiTheme="majorHAnsi" w:eastAsiaTheme="minorHAnsi" w:hAnsiTheme="majorHAnsi" w:cstheme="minorBidi"/>
           <w:lang w:eastAsia="en-US"/>
         </w:rPr>
-        <w:t>Disappearing experiments after PROD-to-STAGE database copy problem (ARRAY-2214): Sent proposed fix to Systems team, need to test to see if resolved.</w:t>
+        <w:t xml:space="preserve">Disappearing experiments after PROD-to-STAGE database copy problem (ARRAY-2214): Sent </w:t>
+      </w:r>
+      <w:r>
+        <w:rPr>
+          <w:rFonts w:asciiTheme="majorHAnsi" w:eastAsiaTheme="minorHAnsi" w:hAnsiTheme="majorHAnsi" w:cstheme="minorBidi"/>
+          <w:lang w:eastAsia="en-US"/>
+        </w:rPr>
+        <w:t>needed</w:t>
+      </w:r>
+      <w:r>
+        <w:rPr>
+          <w:rFonts w:asciiTheme="majorHAnsi" w:eastAsiaTheme="minorHAnsi" w:hAnsiTheme="majorHAnsi" w:cstheme="minorBidi"/>
+          <w:lang w:eastAsia="en-US"/>
+        </w:rPr>
+        <w:t xml:space="preserve"> fix to Systems team, </w:t>
+      </w:r>
+      <w:r>
+        <w:rPr>
+          <w:rFonts w:asciiTheme="majorHAnsi" w:eastAsiaTheme="minorHAnsi" w:hAnsiTheme="majorHAnsi" w:cstheme="minorBidi"/>
+          <w:lang w:eastAsia="en-US"/>
+        </w:rPr>
+        <w:t>waiting for them to fix it so that we can test</w:t>
+      </w:r>
+      <w:r>
+        <w:rPr>
+          <w:rFonts w:asciiTheme="majorHAnsi" w:eastAsiaTheme="minorHAnsi" w:hAnsiTheme="majorHAnsi" w:cstheme="minorBidi"/>
+          <w:lang w:eastAsia="en-US"/>
+        </w:rPr>
+        <w:t>.</w:t>
       </w:r>
     </w:p>
     <w:p>
@@ -1659,8 +1706,13 @@
       <w:pPr>
         <w:pStyle w:val="Heading3"/>
       </w:pPr>
-      <w:r>
-        <w:t>caIntegrator:</w:t>
+      <w:proofErr w:type="gramStart"/>
+      <w:r>
+        <w:t>caIntegrator</w:t>
+      </w:r>
+      <w:proofErr w:type="gramEnd"/>
+      <w:r>
+        <w:t>:</w:t>
       </w:r>
     </w:p>
     <w:p>
@@ -1680,7 +1732,7 @@
           <w:rFonts w:asciiTheme="majorHAnsi" w:eastAsiaTheme="minorHAnsi" w:hAnsiTheme="majorHAnsi" w:cstheme="minorBidi"/>
           <w:lang w:eastAsia="en-US"/>
         </w:rPr>
-        <w:t>Version 1.4 - Tech Stack Upgrade – In Progress.</w:t>
+        <w:t>Tech Stack Upgrade – In Progress.</w:t>
       </w:r>
     </w:p>
     <w:p>
@@ -1700,7 +1752,14 @@
           <w:rFonts w:asciiTheme="majorHAnsi" w:eastAsiaTheme="minorHAnsi" w:hAnsiTheme="majorHAnsi" w:cstheme="minorBidi"/>
           <w:lang w:eastAsia="en-US"/>
         </w:rPr>
-        <w:t>Working with systems team to setup AHP build track</w:t>
+        <w:t>S</w:t>
+      </w:r>
+      <w:r>
+        <w:rPr>
+          <w:rFonts w:asciiTheme="majorHAnsi" w:eastAsiaTheme="minorHAnsi" w:hAnsiTheme="majorHAnsi" w:cstheme="minorBidi"/>
+          <w:lang w:eastAsia="en-US"/>
+        </w:rPr>
+        <w:t>ystems team to setup AHP build track</w:t>
       </w:r>
       <w:r>
         <w:rPr>
@@ -1715,6 +1774,229 @@
           <w:lang w:eastAsia="en-US"/>
         </w:rPr>
         <w:t>.</w:t>
+      </w:r>
+    </w:p>
+    <w:p>
+      <w:pPr>
+        <w:pStyle w:val="ListParagraph"/>
+        <w:numPr>
+          <w:ilvl w:val="1"/>
+          <w:numId w:val="5"/>
+        </w:numPr>
+        <w:rPr>
+          <w:rFonts w:asciiTheme="majorHAnsi" w:eastAsiaTheme="minorHAnsi" w:hAnsiTheme="majorHAnsi" w:cstheme="minorBidi"/>
+          <w:lang w:eastAsia="en-US"/>
+        </w:rPr>
+      </w:pPr>
+      <w:r>
+        <w:rPr>
+          <w:rFonts w:asciiTheme="majorHAnsi" w:eastAsiaTheme="minorHAnsi" w:hAnsiTheme="majorHAnsi" w:cstheme="minorBidi"/>
+          <w:lang w:eastAsia="en-US"/>
+        </w:rPr>
+        <w:t xml:space="preserve">AHP build track notification setup </w:t>
+      </w:r>
+    </w:p>
+    <w:p>
+      <w:pPr>
+        <w:pStyle w:val="ListParagraph"/>
+        <w:numPr>
+          <w:ilvl w:val="1"/>
+          <w:numId w:val="5"/>
+        </w:numPr>
+        <w:rPr>
+          <w:rFonts w:asciiTheme="majorHAnsi" w:eastAsiaTheme="minorHAnsi" w:hAnsiTheme="majorHAnsi" w:cstheme="minorBidi"/>
+          <w:lang w:eastAsia="en-US"/>
+        </w:rPr>
+      </w:pPr>
+      <w:r>
+        <w:rPr>
+          <w:rFonts w:asciiTheme="majorHAnsi" w:eastAsiaTheme="minorHAnsi" w:hAnsiTheme="majorHAnsi" w:cstheme="minorBidi"/>
+          <w:lang w:eastAsia="en-US"/>
+        </w:rPr>
+        <w:t>Teck Stack d</w:t>
+      </w:r>
+      <w:r>
+        <w:rPr>
+          <w:rFonts w:asciiTheme="majorHAnsi" w:eastAsiaTheme="minorHAnsi" w:hAnsiTheme="majorHAnsi" w:cstheme="minorBidi"/>
+          <w:lang w:eastAsia="en-US"/>
+        </w:rPr>
+        <w:t xml:space="preserve">ependency </w:t>
+      </w:r>
+      <w:r>
+        <w:rPr>
+          <w:rFonts w:asciiTheme="majorHAnsi" w:eastAsiaTheme="minorHAnsi" w:hAnsiTheme="majorHAnsi" w:cstheme="minorBidi"/>
+          <w:lang w:eastAsia="en-US"/>
+        </w:rPr>
+        <w:t>with other applications</w:t>
+      </w:r>
+    </w:p>
+    <w:p>
+      <w:pPr>
+        <w:pStyle w:val="ListParagraph"/>
+        <w:numPr>
+          <w:ilvl w:val="2"/>
+          <w:numId w:val="5"/>
+        </w:numPr>
+        <w:rPr>
+          <w:rFonts w:asciiTheme="majorHAnsi" w:eastAsiaTheme="minorHAnsi" w:hAnsiTheme="majorHAnsi" w:cstheme="minorBidi"/>
+          <w:lang w:eastAsia="en-US"/>
+        </w:rPr>
+      </w:pPr>
+      <w:proofErr w:type="gramStart"/>
+      <w:r>
+        <w:rPr>
+          <w:rFonts w:asciiTheme="majorHAnsi" w:eastAsiaTheme="minorHAnsi" w:hAnsiTheme="majorHAnsi" w:cstheme="minorBidi"/>
+          <w:lang w:eastAsia="en-US"/>
+        </w:rPr>
+        <w:t>caArray</w:t>
+      </w:r>
+      <w:proofErr w:type="gramEnd"/>
+      <w:r>
+        <w:rPr>
+          <w:rFonts w:asciiTheme="majorHAnsi" w:eastAsiaTheme="minorHAnsi" w:hAnsiTheme="majorHAnsi" w:cstheme="minorBidi"/>
+          <w:lang w:eastAsia="en-US"/>
+        </w:rPr>
+        <w:t xml:space="preserve"> </w:t>
+      </w:r>
+      <w:r>
+        <w:rPr>
+          <w:rFonts w:asciiTheme="majorHAnsi" w:eastAsiaTheme="minorHAnsi" w:hAnsiTheme="majorHAnsi" w:cstheme="minorBidi"/>
+          <w:lang w:eastAsia="en-US"/>
+        </w:rPr>
+        <w:t>–</w:t>
+      </w:r>
+      <w:r>
+        <w:rPr>
+          <w:rFonts w:asciiTheme="majorHAnsi" w:eastAsiaTheme="minorHAnsi" w:hAnsiTheme="majorHAnsi" w:cstheme="minorBidi"/>
+          <w:lang w:eastAsia="en-US"/>
+        </w:rPr>
+        <w:t xml:space="preserve"> </w:t>
+      </w:r>
+      <w:r>
+        <w:rPr>
+          <w:rFonts w:asciiTheme="majorHAnsi" w:eastAsiaTheme="minorHAnsi" w:hAnsiTheme="majorHAnsi" w:cstheme="minorBidi"/>
+          <w:lang w:eastAsia="en-US"/>
+        </w:rPr>
+        <w:t>combined release</w:t>
+      </w:r>
+    </w:p>
+    <w:p>
+      <w:pPr>
+        <w:pStyle w:val="ListParagraph"/>
+        <w:numPr>
+          <w:ilvl w:val="2"/>
+          <w:numId w:val="5"/>
+        </w:numPr>
+        <w:rPr>
+          <w:rFonts w:asciiTheme="majorHAnsi" w:eastAsiaTheme="minorHAnsi" w:hAnsiTheme="majorHAnsi" w:cstheme="minorBidi"/>
+          <w:lang w:eastAsia="en-US"/>
+        </w:rPr>
+      </w:pPr>
+      <w:r>
+        <w:rPr>
+          <w:rFonts w:asciiTheme="majorHAnsi" w:eastAsiaTheme="minorHAnsi" w:hAnsiTheme="majorHAnsi" w:cstheme="minorBidi"/>
+          <w:lang w:eastAsia="en-US"/>
+        </w:rPr>
+        <w:t>NBIA - Waiting</w:t>
+      </w:r>
+    </w:p>
+    <w:p>
+      <w:pPr>
+        <w:pStyle w:val="ListParagraph"/>
+        <w:numPr>
+          <w:ilvl w:val="2"/>
+          <w:numId w:val="5"/>
+        </w:numPr>
+        <w:rPr>
+          <w:rFonts w:asciiTheme="majorHAnsi" w:eastAsiaTheme="minorHAnsi" w:hAnsiTheme="majorHAnsi" w:cstheme="minorBidi"/>
+          <w:lang w:eastAsia="en-US"/>
+        </w:rPr>
+      </w:pPr>
+      <w:r>
+        <w:rPr>
+          <w:rFonts w:asciiTheme="majorHAnsi" w:eastAsiaTheme="minorHAnsi" w:hAnsiTheme="majorHAnsi" w:cstheme="minorBidi"/>
+          <w:lang w:eastAsia="en-US"/>
+        </w:rPr>
+        <w:t>GenePattern – No plans</w:t>
+      </w:r>
+    </w:p>
+    <w:p>
+      <w:pPr>
+        <w:pStyle w:val="ListParagraph"/>
+        <w:numPr>
+          <w:ilvl w:val="2"/>
+          <w:numId w:val="5"/>
+        </w:numPr>
+        <w:rPr>
+          <w:rFonts w:asciiTheme="majorHAnsi" w:eastAsiaTheme="minorHAnsi" w:hAnsiTheme="majorHAnsi" w:cstheme="minorBidi"/>
+          <w:lang w:eastAsia="en-US"/>
+        </w:rPr>
+      </w:pPr>
+      <w:r>
+        <w:rPr>
+          <w:rFonts w:asciiTheme="majorHAnsi" w:eastAsiaTheme="minorHAnsi" w:hAnsiTheme="majorHAnsi" w:cstheme="minorBidi"/>
+          <w:lang w:eastAsia="en-US"/>
+        </w:rPr>
+        <w:t xml:space="preserve">UPT – Jan 31st </w:t>
+      </w:r>
+    </w:p>
+    <w:p>
+      <w:pPr>
+        <w:pStyle w:val="ListParagraph"/>
+        <w:numPr>
+          <w:ilvl w:val="2"/>
+          <w:numId w:val="5"/>
+        </w:numPr>
+        <w:rPr>
+          <w:rFonts w:asciiTheme="majorHAnsi" w:eastAsiaTheme="minorHAnsi" w:hAnsiTheme="majorHAnsi" w:cstheme="minorBidi"/>
+          <w:lang w:eastAsia="en-US"/>
+        </w:rPr>
+      </w:pPr>
+      <w:proofErr w:type="gramStart"/>
+      <w:r>
+        <w:rPr>
+          <w:rFonts w:asciiTheme="majorHAnsi" w:eastAsiaTheme="minorHAnsi" w:hAnsiTheme="majorHAnsi" w:cstheme="minorBidi"/>
+          <w:lang w:eastAsia="en-US"/>
+        </w:rPr>
+        <w:t>caBIO</w:t>
+      </w:r>
+      <w:proofErr w:type="gramEnd"/>
+      <w:r>
+        <w:rPr>
+          <w:rFonts w:asciiTheme="majorHAnsi" w:eastAsiaTheme="minorHAnsi" w:hAnsiTheme="majorHAnsi" w:cstheme="minorBidi"/>
+          <w:lang w:eastAsia="en-US"/>
+        </w:rPr>
+        <w:t xml:space="preserve"> – End of June </w:t>
+      </w:r>
+    </w:p>
+    <w:p>
+      <w:pPr>
+        <w:pStyle w:val="ListParagraph"/>
+        <w:numPr>
+          <w:ilvl w:val="2"/>
+          <w:numId w:val="5"/>
+        </w:numPr>
+        <w:rPr>
+          <w:rFonts w:asciiTheme="majorHAnsi" w:eastAsiaTheme="minorHAnsi" w:hAnsiTheme="majorHAnsi" w:cstheme="minorBidi"/>
+          <w:color w:val="FF0000"/>
+          <w:lang w:eastAsia="en-US"/>
+        </w:rPr>
+      </w:pPr>
+      <w:proofErr w:type="gramStart"/>
+      <w:r>
+        <w:rPr>
+          <w:rFonts w:asciiTheme="majorHAnsi" w:eastAsiaTheme="minorHAnsi" w:hAnsiTheme="majorHAnsi" w:cstheme="minorBidi"/>
+          <w:lang w:eastAsia="en-US"/>
+        </w:rPr>
+        <w:t>caDSR</w:t>
+      </w:r>
+      <w:proofErr w:type="gramEnd"/>
+      <w:r>
+        <w:rPr>
+          <w:rFonts w:asciiTheme="majorHAnsi" w:eastAsiaTheme="minorHAnsi" w:hAnsiTheme="majorHAnsi" w:cstheme="minorBidi"/>
+          <w:lang w:eastAsia="en-US"/>
+        </w:rPr>
+        <w:t xml:space="preserve"> - Waiting</w:t>
       </w:r>
     </w:p>
     <w:p>
@@ -1774,52 +2056,7 @@
           <w:rFonts w:asciiTheme="majorHAnsi" w:eastAsiaTheme="minorHAnsi" w:hAnsiTheme="majorHAnsi" w:cstheme="minorBidi"/>
           <w:lang w:eastAsia="en-US"/>
         </w:rPr>
-        <w:t xml:space="preserve">caDSR requirements. </w:t>
-      </w:r>
-      <w:r>
-        <w:rPr>
-          <w:rFonts w:asciiTheme="majorHAnsi" w:eastAsiaTheme="minorHAnsi" w:hAnsiTheme="majorHAnsi" w:cstheme="minorBidi"/>
-          <w:lang w:eastAsia="en-US"/>
-        </w:rPr>
-        <w:t xml:space="preserve"> Documented requirements from caDSR meeting</w:t>
-      </w:r>
-    </w:p>
-    <w:p>
-      <w:pPr>
-        <w:pStyle w:val="ListParagraph"/>
-        <w:numPr>
-          <w:ilvl w:val="2"/>
-          <w:numId w:val="5"/>
-        </w:numPr>
-        <w:rPr>
-          <w:rFonts w:asciiTheme="majorHAnsi" w:eastAsiaTheme="minorHAnsi" w:hAnsiTheme="majorHAnsi" w:cstheme="minorBidi"/>
-          <w:lang w:eastAsia="en-US"/>
-        </w:rPr>
-      </w:pPr>
-      <w:r>
-        <w:rPr>
-          <w:rFonts w:eastAsia="Times New Roman"/>
-        </w:rPr>
-        <w:t>The caIntegrator will update caIntegrator software to support specification of a CDE  version in all places</w:t>
-      </w:r>
-    </w:p>
-    <w:p>
-      <w:pPr>
-        <w:pStyle w:val="ListParagraph"/>
-        <w:numPr>
-          <w:ilvl w:val="2"/>
-          <w:numId w:val="5"/>
-        </w:numPr>
-        <w:rPr>
-          <w:rFonts w:asciiTheme="majorHAnsi" w:eastAsiaTheme="minorHAnsi" w:hAnsiTheme="majorHAnsi" w:cstheme="minorBidi"/>
-          <w:lang w:eastAsia="en-US"/>
-        </w:rPr>
-      </w:pPr>
-      <w:r>
-        <w:rPr>
-          <w:rFonts w:eastAsia="Times New Roman"/>
-        </w:rPr>
-        <w:t>caDSR team will create caIntegrator specific CDEs with study specific values only included in the value domain.</w:t>
+        <w:t>BioPortals feedback – No release, Update links on Prod</w:t>
       </w:r>
     </w:p>
     <w:p>
@@ -1846,6 +2083,27 @@
       <w:pPr>
         <w:pStyle w:val="ListParagraph"/>
         <w:numPr>
+          <w:ilvl w:val="1"/>
+          <w:numId w:val="5"/>
+        </w:numPr>
+        <w:rPr>
+          <w:rFonts w:asciiTheme="majorHAnsi" w:eastAsiaTheme="minorHAnsi" w:hAnsiTheme="majorHAnsi" w:cstheme="minorBidi"/>
+          <w:color w:val="FF0000"/>
+          <w:lang w:eastAsia="en-US"/>
+        </w:rPr>
+      </w:pPr>
+      <w:r>
+        <w:rPr>
+          <w:rFonts w:asciiTheme="majorHAnsi" w:eastAsiaTheme="minorHAnsi" w:hAnsiTheme="majorHAnsi" w:cstheme="minorBidi"/>
+          <w:lang w:eastAsia="en-US"/>
+        </w:rPr>
+        <w:t>TRANSCEND – see below</w:t>
+      </w:r>
+    </w:p>
+    <w:p>
+      <w:pPr>
+        <w:pStyle w:val="ListParagraph"/>
+        <w:numPr>
           <w:ilvl w:val="0"/>
           <w:numId w:val="5"/>
         </w:numPr>
@@ -1993,7 +2251,34 @@
           <w:rFonts w:asciiTheme="majorHAnsi" w:eastAsiaTheme="minorHAnsi" w:hAnsiTheme="majorHAnsi" w:cstheme="minorBidi"/>
           <w:lang w:eastAsia="en-US"/>
         </w:rPr>
-        <w:t>Study Archive – started (on hold due to AHP3.0 work)</w:t>
+        <w:t xml:space="preserve">Study Archive – </w:t>
+      </w:r>
+      <w:r>
+        <w:rPr>
+          <w:rFonts w:asciiTheme="majorHAnsi" w:eastAsiaTheme="minorHAnsi" w:hAnsiTheme="majorHAnsi" w:cstheme="minorBidi"/>
+          <w:lang w:eastAsia="en-US"/>
+        </w:rPr>
+        <w:t xml:space="preserve">Ongoing </w:t>
+      </w:r>
+    </w:p>
+    <w:p>
+      <w:pPr>
+        <w:pStyle w:val="ListParagraph"/>
+        <w:numPr>
+          <w:ilvl w:val="0"/>
+          <w:numId w:val="5"/>
+        </w:numPr>
+        <w:rPr>
+          <w:rFonts w:asciiTheme="majorHAnsi" w:eastAsiaTheme="minorHAnsi" w:hAnsiTheme="majorHAnsi" w:cstheme="minorBidi"/>
+          <w:lang w:eastAsia="en-US"/>
+        </w:rPr>
+      </w:pPr>
+      <w:r>
+        <w:rPr>
+          <w:rFonts w:asciiTheme="majorHAnsi" w:eastAsiaTheme="minorHAnsi" w:hAnsiTheme="majorHAnsi" w:cstheme="minorBidi"/>
+          <w:lang w:eastAsia="en-US"/>
+        </w:rPr>
+        <w:t>Permission Model and Single Sign-on – Pending Enterprise Architecture</w:t>
       </w:r>
     </w:p>
     <w:p>
@@ -3163,6 +3448,15 @@
   </w:docDefaults>
   <w:latentStyles w:defLockedState="0" w:defUIPriority="0" w:defSemiHidden="0" w:defUnhideWhenUsed="0" w:defQFormat="0" w:count="276">
     <w:lsdException w:name="List Paragraph" w:uiPriority="34" w:qFormat="1"/>
+    <w:lsdException w:name="Colorful List Accent 6" w:uiPriority="72"/>
+    <w:lsdException w:name="Colorful Grid Accent 6" w:uiPriority="73"/>
+    <w:lsdException w:name="Subtle Emphasis" w:uiPriority="19" w:qFormat="1"/>
+    <w:lsdException w:name="Intense Emphasis" w:uiPriority="21" w:qFormat="1"/>
+    <w:lsdException w:name="Subtle Reference" w:uiPriority="31" w:qFormat="1"/>
+    <w:lsdException w:name="Intense Reference" w:uiPriority="32" w:qFormat="1"/>
+    <w:lsdException w:name="Book Title" w:uiPriority="33" w:qFormat="1"/>
+    <w:lsdException w:name="Bibliography" w:semiHidden="1" w:uiPriority="37" w:unhideWhenUsed="1"/>
+    <w:lsdException w:name="TOC Heading" w:semiHidden="1" w:uiPriority="39" w:unhideWhenUsed="1" w:qFormat="1"/>
   </w:latentStyles>
   <w:style w:type="paragraph" w:default="1" w:styleId="Normal">
     <w:name w:val="Normal"/>
@@ -3303,8 +3597,8 @@
       <w:lang w:eastAsia="en-US"/>
     </w:rPr>
   </w:style>
-  <w:style w:type="character" w:customStyle="1" w:styleId="EmailStyle191">
-    <w:name w:val="EmailStyle191"/>
+  <w:style w:type="character" w:customStyle="1" w:styleId="EmailStyle19">
+    <w:name w:val="EmailStyle19"/>
     <w:basedOn w:val="DefaultParagraphFont"/>
     <w:semiHidden/>
     <w:personal/>
@@ -3454,6 +3748,29 @@
       <w:rFonts w:ascii="Courier" w:eastAsiaTheme="minorHAnsi" w:hAnsi="Courier" w:cstheme="minorBidi"/>
       <w:sz w:val="21"/>
       <w:szCs w:val="21"/>
+    </w:rPr>
+  </w:style>
+  <w:style w:type="paragraph" w:styleId="DocumentMap">
+    <w:name w:val="Document Map"/>
+    <w:basedOn w:val="Normal"/>
+    <w:link w:val="DocumentMapChar"/>
+    <w:rsid w:val="00C808A2"/>
+    <w:rPr>
+      <w:rFonts w:ascii="Tahoma" w:hAnsi="Tahoma" w:cs="Tahoma"/>
+      <w:sz w:val="16"/>
+      <w:szCs w:val="16"/>
+    </w:rPr>
+  </w:style>
+  <w:style w:type="character" w:customStyle="1" w:styleId="DocumentMapChar">
+    <w:name w:val="Document Map Char"/>
+    <w:basedOn w:val="DefaultParagraphFont"/>
+    <w:link w:val="DocumentMap"/>
+    <w:rsid w:val="00C808A2"/>
+    <w:rPr>
+      <w:rFonts w:ascii="Tahoma" w:hAnsi="Tahoma" w:cs="Tahoma"/>
+      <w:sz w:val="16"/>
+      <w:szCs w:val="16"/>
+      <w:lang w:eastAsia="ja-JP"/>
     </w:rPr>
   </w:style>
 </w:styles>

</xml_diff>